<commit_message>
Bread pickup, battery blinking
</commit_message>
<xml_diff>
--- a/DuckBoy-VerticalSlice.docx
+++ b/DuckBoy-VerticalSlice.docx
@@ -1292,44 +1292,20 @@
       <w:r>
         <w:t>Status bread mechanics</w:t>
       </w:r>
-    </w:p>
-    <w:p>
-      <w:pPr>
-        <w:pStyle w:val="ListParagraph"/>
-        <w:numPr>
-          <w:ilvl w:val="1"/>
-          <w:numId w:val="3"/>
-        </w:numPr>
-      </w:pPr>
-      <w:r>
-        <w:t>UI interaction indicators</w:t>
-      </w:r>
-    </w:p>
-    <w:p>
-      <w:pPr>
-        <w:pStyle w:val="ListParagraph"/>
-        <w:numPr>
-          <w:ilvl w:val="1"/>
-          <w:numId w:val="3"/>
-        </w:numPr>
-      </w:pPr>
-      <w:r>
-        <w:t>Soggy Bread Falls over time</w:t>
-      </w:r>
-    </w:p>
-    <w:p>
-      <w:pPr>
-        <w:pStyle w:val="ListParagraph"/>
-        <w:numPr>
-          <w:ilvl w:val="1"/>
-          <w:numId w:val="3"/>
-        </w:numPr>
-      </w:pPr>
-      <w:r>
-        <w:t>Battery/Health Blinks</w:t>
-      </w:r>
       <w:bookmarkStart w:id="0" w:name="_GoBack"/>
       <w:bookmarkEnd w:id="0"/>
+    </w:p>
+    <w:p>
+      <w:pPr>
+        <w:pStyle w:val="ListParagraph"/>
+        <w:numPr>
+          <w:ilvl w:val="1"/>
+          <w:numId w:val="3"/>
+        </w:numPr>
+      </w:pPr>
+      <w:r>
+        <w:t>UI interaction indicators</w:t>
+      </w:r>
     </w:p>
     <w:p>
       <w:pPr>
@@ -3075,7 +3051,7 @@
 </file>
 
 <file path=customXml/itemProps1.xml><?xml version="1.0" encoding="utf-8"?>
-<ds:datastoreItem xmlns:ds="http://schemas.openxmlformats.org/officeDocument/2006/customXml" ds:itemID="{56D3880C-5DD2-4D5A-A507-F8981588EA6C}">
+<ds:datastoreItem xmlns:ds="http://schemas.openxmlformats.org/officeDocument/2006/customXml" ds:itemID="{DC89C443-36B9-487F-A4D0-5522212A5660}">
   <ds:schemaRefs>
     <ds:schemaRef ds:uri="http://schemas.openxmlformats.org/officeDocument/2006/bibliography"/>
   </ds:schemaRefs>

</xml_diff>